<commit_message>
Updated the notebook step 6 (new names check functions, s litle less guidance) Updated answer document
</commit_message>
<xml_diff>
--- a/Step-6/Actual_ET_6-answer-sheet.docx
+++ b/Step-6/Actual_ET_6-answer-sheet.docx
@@ -1,6 +1,6 @@
 
 <file path=word/document.xml><?xml version="1.0" encoding="utf-8"?>
-<w:document xmlns:wpc="http://schemas.microsoft.com/office/word/2010/wordprocessingCanvas" xmlns:cx="http://schemas.microsoft.com/office/drawing/2014/chartex" xmlns:cx1="http://schemas.microsoft.com/office/drawing/2015/9/8/chartex" xmlns:cx2="http://schemas.microsoft.com/office/drawing/2015/10/21/chartex" xmlns:cx3="http://schemas.microsoft.com/office/drawing/2016/5/9/chartex" xmlns:cx4="http://schemas.microsoft.com/office/drawing/2016/5/10/chartex" xmlns:cx5="http://schemas.microsoft.com/office/drawing/2016/5/11/chartex" xmlns:cx6="http://schemas.microsoft.com/office/drawing/2016/5/12/chartex" xmlns:cx7="http://schemas.microsoft.com/office/drawing/2016/5/13/chartex" xmlns:cx8="http://schemas.microsoft.com/office/drawing/2016/5/14/chartex" xmlns:mc="http://schemas.openxmlformats.org/markup-compatibility/2006" xmlns:aink="http://schemas.microsoft.com/office/drawing/2016/ink" xmlns:am3d="http://schemas.microsoft.com/office/drawing/2017/model3d" xmlns:o="urn:schemas-microsoft-com:office:office" xmlns:r="http://schemas.openxmlformats.org/officeDocument/2006/relationships" xmlns:m="http://schemas.openxmlformats.org/officeDocument/2006/math" xmlns:v="urn:schemas-microsoft-com:vml" xmlns:wp14="http://schemas.microsoft.com/office/word/2010/wordprocessingDrawing" xmlns:wp="http://schemas.openxmlformats.org/drawingml/2006/wordprocessingDrawing" xmlns:w10="urn:schemas-microsoft-com:office:word" xmlns:w="http://schemas.openxmlformats.org/wordprocessingml/2006/main" xmlns:w14="http://schemas.microsoft.com/office/word/2010/wordml" xmlns:w15="http://schemas.microsoft.com/office/word/2012/wordml" xmlns:w16cex="http://schemas.microsoft.com/office/word/2018/wordml/cex" xmlns:w16cid="http://schemas.microsoft.com/office/word/2016/wordml/cid" xmlns:w16="http://schemas.microsoft.com/office/word/2018/wordml" xmlns:w16se="http://schemas.microsoft.com/office/word/2015/wordml/symex" xmlns:wpg="http://schemas.microsoft.com/office/word/2010/wordprocessingGroup" xmlns:wpi="http://schemas.microsoft.com/office/word/2010/wordprocessingInk" xmlns:wne="http://schemas.microsoft.com/office/word/2006/wordml" xmlns:wps="http://schemas.microsoft.com/office/word/2010/wordprocessingShape" mc:Ignorable="w14 w15 w16se w16cid w16 w16cex wp14">
+<w:document xmlns:wpc="http://schemas.microsoft.com/office/word/2010/wordprocessingCanvas" xmlns:cx="http://schemas.microsoft.com/office/drawing/2014/chartex" xmlns:cx1="http://schemas.microsoft.com/office/drawing/2015/9/8/chartex" xmlns:cx2="http://schemas.microsoft.com/office/drawing/2015/10/21/chartex" xmlns:cx3="http://schemas.microsoft.com/office/drawing/2016/5/9/chartex" xmlns:cx4="http://schemas.microsoft.com/office/drawing/2016/5/10/chartex" xmlns:cx5="http://schemas.microsoft.com/office/drawing/2016/5/11/chartex" xmlns:cx6="http://schemas.microsoft.com/office/drawing/2016/5/12/chartex" xmlns:cx7="http://schemas.microsoft.com/office/drawing/2016/5/13/chartex" xmlns:cx8="http://schemas.microsoft.com/office/drawing/2016/5/14/chartex" xmlns:mc="http://schemas.openxmlformats.org/markup-compatibility/2006" xmlns:aink="http://schemas.microsoft.com/office/drawing/2016/ink" xmlns:am3d="http://schemas.microsoft.com/office/drawing/2017/model3d" xmlns:o="urn:schemas-microsoft-com:office:office" xmlns:oel="http://schemas.microsoft.com/office/2019/extlst" xmlns:r="http://schemas.openxmlformats.org/officeDocument/2006/relationships" xmlns:m="http://schemas.openxmlformats.org/officeDocument/2006/math" xmlns:v="urn:schemas-microsoft-com:vml" xmlns:wp14="http://schemas.microsoft.com/office/word/2010/wordprocessingDrawing" xmlns:wp="http://schemas.openxmlformats.org/drawingml/2006/wordprocessingDrawing" xmlns:w10="urn:schemas-microsoft-com:office:word" xmlns:w="http://schemas.openxmlformats.org/wordprocessingml/2006/main" xmlns:w14="http://schemas.microsoft.com/office/word/2010/wordml" xmlns:w15="http://schemas.microsoft.com/office/word/2012/wordml" xmlns:w16cex="http://schemas.microsoft.com/office/word/2018/wordml/cex" xmlns:w16cid="http://schemas.microsoft.com/office/word/2016/wordml/cid" xmlns:w16="http://schemas.microsoft.com/office/word/2018/wordml" xmlns:w16sdtdh="http://schemas.microsoft.com/office/word/2020/wordml/sdtdatahash" xmlns:w16se="http://schemas.microsoft.com/office/word/2015/wordml/symex" xmlns:wpg="http://schemas.microsoft.com/office/word/2010/wordprocessingGroup" xmlns:wpi="http://schemas.microsoft.com/office/word/2010/wordprocessingInk" xmlns:wne="http://schemas.microsoft.com/office/word/2006/wordml" xmlns:wps="http://schemas.microsoft.com/office/word/2010/wordprocessingShape" mc:Ignorable="w14 w15 w16se w16cid w16 w16cex w16sdtdh wp14">
   <w:body>
     <w:p>
       <w:pPr>
@@ -17,6 +17,7 @@
         </w:rPr>
         <w:t xml:space="preserve">Surface properties and carbon exchange at </w:t>
       </w:r>
+      <w:proofErr w:type="spellStart"/>
       <w:r>
         <w:rPr>
           <w:b/>
@@ -24,6 +25,7 @@
         </w:rPr>
         <w:t>Hupsel</w:t>
       </w:r>
+      <w:proofErr w:type="spellEnd"/>
       <w:r>
         <w:rPr>
           <w:b/>
@@ -36,14 +38,7 @@
           <w:b/>
           <w:sz w:val="32"/>
         </w:rPr>
-        <w:t xml:space="preserve">step </w:t>
-      </w:r>
-      <w:r>
-        <w:rPr>
-          <w:b/>
-          <w:sz w:val="32"/>
-        </w:rPr>
-        <w:t>6</w:t>
+        <w:t>step 6</w:t>
       </w:r>
       <w:r>
         <w:rPr>
@@ -77,11 +72,16 @@
           </w:tcPr>
           <w:bookmarkEnd w:id="0"/>
           <w:p>
+            <w:proofErr w:type="gramStart"/>
             <w:r>
               <w:t xml:space="preserve">Student </w:t>
             </w:r>
             <w:r>
-              <w:t xml:space="preserve"> (name)</w:t>
+              <w:t xml:space="preserve"> (</w:t>
+            </w:r>
+            <w:proofErr w:type="gramEnd"/>
+            <w:r>
+              <w:t>name)</w:t>
             </w:r>
           </w:p>
         </w:tc>
@@ -89,7 +89,13 @@
           <w:tcPr>
             <w:tcW w:w="6403" w:type="dxa"/>
           </w:tcPr>
-          <w:p/>
+          <w:p>
+            <w:permStart w:id="1495798610" w:edGrp="everyone"/>
+            <w:r>
+              <w:t xml:space="preserve">   </w:t>
+            </w:r>
+            <w:permEnd w:id="1495798610"/>
+          </w:p>
         </w:tc>
       </w:tr>
     </w:tbl>
@@ -201,13 +207,16 @@
       </w:tr>
       <w:tr>
         <w:trPr>
-          <w:trHeight w:val="1404"/>
+          <w:trHeight w:val="489"/>
         </w:trPr>
         <w:tc>
           <w:tcPr>
             <w:tcW w:w="3256" w:type="dxa"/>
           </w:tcPr>
-          <w:p/>
+          <w:p>
+            <w:permStart w:id="15153905" w:edGrp="everyone" w:colFirst="0" w:colLast="0"/>
+            <w:permStart w:id="1968657743" w:edGrp="everyone" w:colFirst="1" w:colLast="1"/>
+          </w:p>
         </w:tc>
         <w:tc>
           <w:tcPr>
@@ -218,21 +227,28 @@
       </w:tr>
       <w:tr>
         <w:trPr>
-          <w:trHeight w:val="1404"/>
+          <w:trHeight w:val="411"/>
         </w:trPr>
         <w:tc>
           <w:tcPr>
             <w:tcW w:w="3256" w:type="dxa"/>
           </w:tcPr>
+          <w:p>
+            <w:permStart w:id="1814521668" w:edGrp="everyone" w:colFirst="0" w:colLast="0"/>
+            <w:permStart w:id="1172119905" w:edGrp="everyone" w:colFirst="1" w:colLast="1"/>
+            <w:permEnd w:id="15153905"/>
+            <w:permEnd w:id="1968657743"/>
+          </w:p>
+        </w:tc>
+        <w:tc>
+          <w:tcPr>
+            <w:tcW w:w="5760" w:type="dxa"/>
+          </w:tcPr>
           <w:p/>
         </w:tc>
-        <w:tc>
-          <w:tcPr>
-            <w:tcW w:w="5760" w:type="dxa"/>
-          </w:tcPr>
-          <w:p/>
-        </w:tc>
       </w:tr>
+      <w:permEnd w:id="1814521668"/>
+      <w:permEnd w:id="1172119905"/>
     </w:tbl>
     <w:p/>
     <w:p>
@@ -240,12 +256,25 @@
         <w:pStyle w:val="Heading1"/>
       </w:pPr>
       <w:r>
-        <w:t>2a  Variation albedo with solar zenith angle</w:t>
+        <w:t>2</w:t>
+      </w:r>
+      <w:proofErr w:type="gramStart"/>
+      <w:r>
+        <w:t>a  Variation</w:t>
+      </w:r>
+      <w:proofErr w:type="gramEnd"/>
+      <w:r>
+        <w:t xml:space="preserve"> albedo with solar zenith angle</w:t>
       </w:r>
     </w:p>
     <w:p>
-      <w:r>
-        <w:t>Determine the cos(</w:t>
+      <w:proofErr w:type="gramStart"/>
+      <w:r>
+        <w:t>Determine</w:t>
+      </w:r>
+      <w:proofErr w:type="gramEnd"/>
+      <w:r>
+        <w:t xml:space="preserve"> the cos(</w:t>
       </w:r>
       <w:r>
         <w:rPr>
@@ -254,7 +283,15 @@
         <w:t>𝜃𝑧</w:t>
       </w:r>
       <w:r>
-        <w:t>) for your data using the function cos_zenith_angle described above.  What is the range of values you expect for cos(</w:t>
+        <w:t xml:space="preserve">) for your data using the function </w:t>
+      </w:r>
+      <w:proofErr w:type="spellStart"/>
+      <w:r>
+        <w:t>cos_zenith_angle</w:t>
+      </w:r>
+      <w:proofErr w:type="spellEnd"/>
+      <w:r>
+        <w:t xml:space="preserve"> described above.  What is the range of values you expect for cos(</w:t>
       </w:r>
       <w:r>
         <w:rPr>
@@ -342,19 +379,15 @@
       </w:tr>
       <w:tr>
         <w:trPr>
-          <w:trHeight w:val="1846"/>
+          <w:trHeight w:val="630"/>
         </w:trPr>
         <w:tc>
           <w:tcPr>
             <w:tcW w:w="2534" w:type="dxa"/>
           </w:tcPr>
           <w:p>
-            <w:pPr>
-              <w:rPr>
-                <w:b/>
-                <w:bCs/>
-              </w:rPr>
-            </w:pPr>
+            <w:permStart w:id="1546149129" w:edGrp="everyone" w:colFirst="0" w:colLast="0"/>
+            <w:permStart w:id="62006227" w:edGrp="everyone" w:colFirst="1" w:colLast="1"/>
           </w:p>
         </w:tc>
         <w:tc>
@@ -364,6 +397,8 @@
           <w:p/>
         </w:tc>
       </w:tr>
+      <w:permEnd w:id="1546149129"/>
+      <w:permEnd w:id="62006227"/>
     </w:tbl>
     <w:p/>
     <w:p/>
@@ -372,8 +407,15 @@
         <w:pStyle w:val="Heading1"/>
       </w:pPr>
       <w:r>
-        <w:lastRenderedPageBreak/>
-        <w:t>2b  Variation albedo with diffuse radiation</w:t>
+        <w:t>2</w:t>
+      </w:r>
+      <w:proofErr w:type="gramStart"/>
+      <w:r>
+        <w:t>b  Variation</w:t>
+      </w:r>
+      <w:proofErr w:type="gramEnd"/>
+      <w:r>
+        <w:t xml:space="preserve"> albedo with diffuse radiation</w:t>
       </w:r>
     </w:p>
     <w:p>
@@ -455,19 +497,15 @@
       </w:tr>
       <w:tr>
         <w:trPr>
-          <w:trHeight w:val="1846"/>
+          <w:trHeight w:val="699"/>
         </w:trPr>
         <w:tc>
           <w:tcPr>
             <w:tcW w:w="2534" w:type="dxa"/>
           </w:tcPr>
           <w:p>
-            <w:pPr>
-              <w:rPr>
-                <w:b/>
-                <w:bCs/>
-              </w:rPr>
-            </w:pPr>
+            <w:permStart w:id="1901597162" w:edGrp="everyone" w:colFirst="0" w:colLast="0"/>
+            <w:permStart w:id="1121652591" w:edGrp="everyone" w:colFirst="1" w:colLast="1"/>
           </w:p>
         </w:tc>
         <w:tc>
@@ -477,6 +515,8 @@
           <w:p/>
         </w:tc>
       </w:tr>
+      <w:permEnd w:id="1901597162"/>
+      <w:permEnd w:id="1121652591"/>
     </w:tbl>
     <w:p/>
     <w:p/>
@@ -504,20 +544,38 @@
       </w:tblGrid>
       <w:tr>
         <w:trPr>
-          <w:trHeight w:val="1345"/>
+          <w:trHeight w:val="593"/>
         </w:trPr>
         <w:tc>
           <w:tcPr>
             <w:tcW w:w="9016" w:type="dxa"/>
           </w:tcPr>
-          <w:p/>
+          <w:p>
+            <w:permStart w:id="1698136051" w:edGrp="everyone"/>
+            <w:r>
+              <w:rPr>
+                <w:rFonts w:ascii="Courier New" w:hAnsi="Courier New" w:cs="Courier New"/>
+                <w:lang w:val="nl-NL"/>
+              </w:rPr>
+              <w:t xml:space="preserve">   </w:t>
+            </w:r>
+            <w:permEnd w:id="1698136051"/>
+          </w:p>
         </w:tc>
       </w:tr>
     </w:tbl>
     <w:p/>
     <w:p>
       <w:r>
-        <w:t>Show the temporal variation of the roughness length. Does it really vary, or is the variation due to the way you computed the roughness length.</w:t>
+        <w:t xml:space="preserve">Show the temporal variation of the roughness length. Does it really </w:t>
+      </w:r>
+      <w:proofErr w:type="gramStart"/>
+      <w:r>
+        <w:t>vary, or</w:t>
+      </w:r>
+      <w:proofErr w:type="gramEnd"/>
+      <w:r>
+        <w:t xml:space="preserve"> is the variation due to the way you computed the roughness length.</w:t>
       </w:r>
     </w:p>
     <w:tbl>
@@ -527,8 +585,8 @@
         <w:tblLook w:val="04A0" w:firstRow="1" w:lastRow="0" w:firstColumn="1" w:lastColumn="0" w:noHBand="0" w:noVBand="1"/>
       </w:tblPr>
       <w:tblGrid>
-        <w:gridCol w:w="2534"/>
-        <w:gridCol w:w="6503"/>
+        <w:gridCol w:w="3114"/>
+        <w:gridCol w:w="5923"/>
       </w:tblGrid>
       <w:tr>
         <w:trPr>
@@ -536,7 +594,7 @@
         </w:trPr>
         <w:tc>
           <w:tcPr>
-            <w:tcW w:w="2534" w:type="dxa"/>
+            <w:tcW w:w="3114" w:type="dxa"/>
           </w:tcPr>
           <w:p>
             <w:pPr>
@@ -563,7 +621,7 @@
         </w:tc>
         <w:tc>
           <w:tcPr>
-            <w:tcW w:w="6503" w:type="dxa"/>
+            <w:tcW w:w="5923" w:type="dxa"/>
           </w:tcPr>
           <w:p>
             <w:pPr>
@@ -591,28 +649,26 @@
       </w:tr>
       <w:tr>
         <w:trPr>
-          <w:trHeight w:val="1846"/>
+          <w:trHeight w:val="658"/>
         </w:trPr>
         <w:tc>
           <w:tcPr>
-            <w:tcW w:w="2534" w:type="dxa"/>
-          </w:tcPr>
-          <w:p>
-            <w:pPr>
-              <w:rPr>
-                <w:b/>
-                <w:bCs/>
-              </w:rPr>
-            </w:pPr>
-          </w:p>
-        </w:tc>
-        <w:tc>
-          <w:tcPr>
-            <w:tcW w:w="6503" w:type="dxa"/>
+            <w:tcW w:w="3114" w:type="dxa"/>
+          </w:tcPr>
+          <w:p>
+            <w:permStart w:id="1845384577" w:edGrp="everyone" w:colFirst="0" w:colLast="0"/>
+            <w:permStart w:id="771716922" w:edGrp="everyone" w:colFirst="1" w:colLast="1"/>
+          </w:p>
+        </w:tc>
+        <w:tc>
+          <w:tcPr>
+            <w:tcW w:w="5923" w:type="dxa"/>
           </w:tcPr>
           <w:p/>
         </w:tc>
       </w:tr>
+      <w:permEnd w:id="1845384577"/>
+      <w:permEnd w:id="771716922"/>
     </w:tbl>
     <w:p/>
     <w:p>
@@ -620,7 +676,15 @@
         <w:pStyle w:val="Heading1"/>
       </w:pPr>
       <w:r>
-        <w:t>4a Roughness length: selection of neutral data with wind speed</w:t>
+        <w:t xml:space="preserve">4a Roughness length: </w:t>
+      </w:r>
+      <w:proofErr w:type="gramStart"/>
+      <w:r>
+        <w:t>selection</w:t>
+      </w:r>
+      <w:proofErr w:type="gramEnd"/>
+      <w:r>
+        <w:t xml:space="preserve"> of neutral data with wind speed</w:t>
       </w:r>
     </w:p>
     <w:p>
@@ -647,14 +711,24 @@
           <w:tcPr>
             <w:tcW w:w="9016" w:type="dxa"/>
           </w:tcPr>
-          <w:p/>
+          <w:p>
+            <w:permStart w:id="649338612" w:edGrp="everyone"/>
+            <w:r>
+              <w:t xml:space="preserve"> </w:t>
+            </w:r>
+          </w:p>
+          <w:p>
+            <w:r>
+              <w:t xml:space="preserve">  </w:t>
+            </w:r>
+            <w:permEnd w:id="649338612"/>
+          </w:p>
         </w:tc>
       </w:tr>
     </w:tbl>
     <w:p/>
     <w:p>
       <w:r>
-        <w:lastRenderedPageBreak/>
         <w:t>Resulting figures and interpretation</w:t>
       </w:r>
     </w:p>
@@ -665,8 +739,8 @@
         <w:tblLook w:val="04A0" w:firstRow="1" w:lastRow="0" w:firstColumn="1" w:lastColumn="0" w:noHBand="0" w:noVBand="1"/>
       </w:tblPr>
       <w:tblGrid>
-        <w:gridCol w:w="2534"/>
-        <w:gridCol w:w="6503"/>
+        <w:gridCol w:w="3256"/>
+        <w:gridCol w:w="5781"/>
       </w:tblGrid>
       <w:tr>
         <w:trPr>
@@ -674,7 +748,7 @@
         </w:trPr>
         <w:tc>
           <w:tcPr>
-            <w:tcW w:w="2534" w:type="dxa"/>
+            <w:tcW w:w="3256" w:type="dxa"/>
           </w:tcPr>
           <w:p>
             <w:pPr>
@@ -701,7 +775,7 @@
         </w:tc>
         <w:tc>
           <w:tcPr>
-            <w:tcW w:w="6503" w:type="dxa"/>
+            <w:tcW w:w="5781" w:type="dxa"/>
           </w:tcPr>
           <w:p>
             <w:pPr>
@@ -729,28 +803,26 @@
       </w:tr>
       <w:tr>
         <w:trPr>
-          <w:trHeight w:val="1846"/>
+          <w:trHeight w:val="663"/>
         </w:trPr>
         <w:tc>
           <w:tcPr>
-            <w:tcW w:w="2534" w:type="dxa"/>
-          </w:tcPr>
-          <w:p>
-            <w:pPr>
-              <w:rPr>
-                <w:b/>
-                <w:bCs/>
-              </w:rPr>
-            </w:pPr>
-          </w:p>
-        </w:tc>
-        <w:tc>
-          <w:tcPr>
-            <w:tcW w:w="6503" w:type="dxa"/>
+            <w:tcW w:w="3256" w:type="dxa"/>
+          </w:tcPr>
+          <w:p>
+            <w:permStart w:id="1264390546" w:edGrp="everyone" w:colFirst="0" w:colLast="0"/>
+            <w:permStart w:id="2111267692" w:edGrp="everyone" w:colFirst="1" w:colLast="1"/>
+          </w:p>
+        </w:tc>
+        <w:tc>
+          <w:tcPr>
+            <w:tcW w:w="5781" w:type="dxa"/>
           </w:tcPr>
           <w:p/>
         </w:tc>
       </w:tr>
+      <w:permEnd w:id="1264390546"/>
+      <w:permEnd w:id="2111267692"/>
     </w:tbl>
     <w:p/>
     <w:p>
@@ -758,7 +830,15 @@
         <w:pStyle w:val="Heading1"/>
       </w:pPr>
       <w:r>
-        <w:t>4b Roughness length: selection of neutral data with z/L</w:t>
+        <w:t xml:space="preserve">4b Roughness length: </w:t>
+      </w:r>
+      <w:proofErr w:type="gramStart"/>
+      <w:r>
+        <w:t>selection</w:t>
+      </w:r>
+      <w:proofErr w:type="gramEnd"/>
+      <w:r>
+        <w:t xml:space="preserve"> of neutral data with z/L</w:t>
       </w:r>
     </w:p>
     <w:p>
@@ -785,7 +865,18 @@
           <w:tcPr>
             <w:tcW w:w="9016" w:type="dxa"/>
           </w:tcPr>
-          <w:p/>
+          <w:p>
+            <w:permStart w:id="1887056701" w:edGrp="everyone"/>
+            <w:r>
+              <w:t xml:space="preserve">  </w:t>
+            </w:r>
+          </w:p>
+          <w:p>
+            <w:r>
+              <w:t xml:space="preserve"> </w:t>
+            </w:r>
+            <w:permEnd w:id="1887056701"/>
+          </w:p>
         </w:tc>
       </w:tr>
     </w:tbl>
@@ -802,8 +893,8 @@
         <w:tblLook w:val="04A0" w:firstRow="1" w:lastRow="0" w:firstColumn="1" w:lastColumn="0" w:noHBand="0" w:noVBand="1"/>
       </w:tblPr>
       <w:tblGrid>
-        <w:gridCol w:w="2534"/>
-        <w:gridCol w:w="6503"/>
+        <w:gridCol w:w="3397"/>
+        <w:gridCol w:w="5640"/>
       </w:tblGrid>
       <w:tr>
         <w:trPr>
@@ -811,7 +902,7 @@
         </w:trPr>
         <w:tc>
           <w:tcPr>
-            <w:tcW w:w="2534" w:type="dxa"/>
+            <w:tcW w:w="3397" w:type="dxa"/>
           </w:tcPr>
           <w:p>
             <w:pPr>
@@ -825,6 +916,7 @@
                 <w:b/>
                 <w:bCs/>
               </w:rPr>
+              <w:lastRenderedPageBreak/>
               <w:t>Interpretation</w:t>
             </w:r>
             <w:r>
@@ -838,7 +930,7 @@
         </w:tc>
         <w:tc>
           <w:tcPr>
-            <w:tcW w:w="6503" w:type="dxa"/>
+            <w:tcW w:w="5640" w:type="dxa"/>
           </w:tcPr>
           <w:p>
             <w:pPr>
@@ -866,30 +958,27 @@
       </w:tr>
       <w:tr>
         <w:trPr>
-          <w:trHeight w:val="1846"/>
+          <w:trHeight w:val="567"/>
         </w:trPr>
         <w:tc>
           <w:tcPr>
-            <w:tcW w:w="2534" w:type="dxa"/>
-          </w:tcPr>
-          <w:p>
-            <w:pPr>
-              <w:rPr>
-                <w:b/>
-                <w:bCs/>
-              </w:rPr>
-            </w:pPr>
-          </w:p>
-        </w:tc>
-        <w:tc>
-          <w:tcPr>
-            <w:tcW w:w="6503" w:type="dxa"/>
+            <w:tcW w:w="3397" w:type="dxa"/>
+          </w:tcPr>
+          <w:p>
+            <w:permStart w:id="363753826" w:edGrp="everyone" w:colFirst="0" w:colLast="0"/>
+            <w:permStart w:id="1518760516" w:edGrp="everyone" w:colFirst="1" w:colLast="1"/>
+          </w:p>
+        </w:tc>
+        <w:tc>
+          <w:tcPr>
+            <w:tcW w:w="5640" w:type="dxa"/>
           </w:tcPr>
           <w:p/>
         </w:tc>
       </w:tr>
+      <w:permEnd w:id="363753826"/>
+      <w:permEnd w:id="1518760516"/>
     </w:tbl>
-    <w:p/>
     <w:p/>
     <w:p>
       <w:pPr>
@@ -918,7 +1007,21 @@
           <w:tcPr>
             <w:tcW w:w="9016" w:type="dxa"/>
           </w:tcPr>
-          <w:p/>
+          <w:p>
+            <w:permStart w:id="177494845" w:edGrp="everyone"/>
+            <w:r>
+              <w:t xml:space="preserve">   </w:t>
+            </w:r>
+          </w:p>
+          <w:p>
+            <w:r>
+              <w:t xml:space="preserve">  </w:t>
+            </w:r>
+            <w:permEnd w:id="177494845"/>
+            <w:r>
+              <w:t>.</w:t>
+            </w:r>
+          </w:p>
         </w:tc>
       </w:tr>
     </w:tbl>
@@ -940,8 +1043,8 @@
         <w:tblLook w:val="04A0" w:firstRow="1" w:lastRow="0" w:firstColumn="1" w:lastColumn="0" w:noHBand="0" w:noVBand="1"/>
       </w:tblPr>
       <w:tblGrid>
-        <w:gridCol w:w="2534"/>
-        <w:gridCol w:w="6503"/>
+        <w:gridCol w:w="3114"/>
+        <w:gridCol w:w="5923"/>
       </w:tblGrid>
       <w:tr>
         <w:trPr>
@@ -949,7 +1052,7 @@
         </w:trPr>
         <w:tc>
           <w:tcPr>
-            <w:tcW w:w="2534" w:type="dxa"/>
+            <w:tcW w:w="3114" w:type="dxa"/>
           </w:tcPr>
           <w:p>
             <w:pPr>
@@ -963,7 +1066,6 @@
                 <w:b/>
                 <w:bCs/>
               </w:rPr>
-              <w:lastRenderedPageBreak/>
               <w:t>Interpretation</w:t>
             </w:r>
             <w:r>
@@ -977,7 +1079,7 @@
         </w:tc>
         <w:tc>
           <w:tcPr>
-            <w:tcW w:w="6503" w:type="dxa"/>
+            <w:tcW w:w="5923" w:type="dxa"/>
           </w:tcPr>
           <w:p>
             <w:pPr>
@@ -1005,28 +1107,26 @@
       </w:tr>
       <w:tr>
         <w:trPr>
-          <w:trHeight w:val="1846"/>
+          <w:trHeight w:val="590"/>
         </w:trPr>
         <w:tc>
           <w:tcPr>
-            <w:tcW w:w="2534" w:type="dxa"/>
-          </w:tcPr>
-          <w:p>
-            <w:pPr>
-              <w:rPr>
-                <w:b/>
-                <w:bCs/>
-              </w:rPr>
-            </w:pPr>
-          </w:p>
-        </w:tc>
-        <w:tc>
-          <w:tcPr>
-            <w:tcW w:w="6503" w:type="dxa"/>
+            <w:tcW w:w="3114" w:type="dxa"/>
+          </w:tcPr>
+          <w:p>
+            <w:permStart w:id="507317612" w:edGrp="everyone" w:colFirst="0" w:colLast="0"/>
+            <w:permStart w:id="685456241" w:edGrp="everyone" w:colFirst="1" w:colLast="1"/>
+          </w:p>
+        </w:tc>
+        <w:tc>
+          <w:tcPr>
+            <w:tcW w:w="5923" w:type="dxa"/>
           </w:tcPr>
           <w:p/>
         </w:tc>
       </w:tr>
+      <w:permEnd w:id="507317612"/>
+      <w:permEnd w:id="685456241"/>
     </w:tbl>
     <w:p/>
     <w:p>
@@ -1062,6 +1162,14 @@
           <w:tcPr>
             <w:tcW w:w="9016" w:type="dxa"/>
           </w:tcPr>
+          <w:p>
+            <w:permStart w:id="1649477087" w:edGrp="everyone"/>
+            <w:r>
+              <w:t xml:space="preserve">   </w:t>
+            </w:r>
+          </w:p>
+          <w:p/>
+          <w:permEnd w:id="1649477087"/>
           <w:p/>
         </w:tc>
       </w:tr>
@@ -1075,7 +1183,7 @@
         <w:t xml:space="preserve">CO2 uptake </w:t>
       </w:r>
       <w:r>
-        <w:t xml:space="preserve"> vary on different time scales (during the experiment, during the day?).</w:t>
+        <w:t>vary on different time scales (during the experiment, during the day?).</w:t>
       </w:r>
     </w:p>
     <w:p>
@@ -1090,8 +1198,8 @@
         <w:tblLook w:val="04A0" w:firstRow="1" w:lastRow="0" w:firstColumn="1" w:lastColumn="0" w:noHBand="0" w:noVBand="1"/>
       </w:tblPr>
       <w:tblGrid>
-        <w:gridCol w:w="2534"/>
-        <w:gridCol w:w="6503"/>
+        <w:gridCol w:w="3114"/>
+        <w:gridCol w:w="5923"/>
       </w:tblGrid>
       <w:tr>
         <w:trPr>
@@ -1099,7 +1207,7 @@
         </w:trPr>
         <w:tc>
           <w:tcPr>
-            <w:tcW w:w="2534" w:type="dxa"/>
+            <w:tcW w:w="3114" w:type="dxa"/>
           </w:tcPr>
           <w:p>
             <w:pPr>
@@ -1126,7 +1234,7 @@
         </w:tc>
         <w:tc>
           <w:tcPr>
-            <w:tcW w:w="6503" w:type="dxa"/>
+            <w:tcW w:w="5923" w:type="dxa"/>
           </w:tcPr>
           <w:p>
             <w:pPr>
@@ -1154,28 +1262,26 @@
       </w:tr>
       <w:tr>
         <w:trPr>
-          <w:trHeight w:val="1846"/>
+          <w:trHeight w:val="569"/>
         </w:trPr>
         <w:tc>
           <w:tcPr>
-            <w:tcW w:w="2534" w:type="dxa"/>
-          </w:tcPr>
-          <w:p>
-            <w:pPr>
-              <w:rPr>
-                <w:b/>
-                <w:bCs/>
-              </w:rPr>
-            </w:pPr>
-          </w:p>
-        </w:tc>
-        <w:tc>
-          <w:tcPr>
-            <w:tcW w:w="6503" w:type="dxa"/>
+            <w:tcW w:w="3114" w:type="dxa"/>
+          </w:tcPr>
+          <w:p>
+            <w:permStart w:id="914783398" w:edGrp="everyone" w:colFirst="0" w:colLast="0"/>
+            <w:permStart w:id="1219914477" w:edGrp="everyone" w:colFirst="1" w:colLast="1"/>
+          </w:p>
+        </w:tc>
+        <w:tc>
+          <w:tcPr>
+            <w:tcW w:w="5923" w:type="dxa"/>
           </w:tcPr>
           <w:p/>
         </w:tc>
       </w:tr>
+      <w:permEnd w:id="914783398"/>
+      <w:permEnd w:id="1219914477"/>
     </w:tbl>
     <w:p/>
     <w:p>
@@ -1186,7 +1292,6 @@
         <w:t>6 a Light response curve</w:t>
       </w:r>
     </w:p>
-    <w:p/>
     <w:tbl>
       <w:tblPr>
         <w:tblStyle w:val="TableGrid"/>
@@ -1194,8 +1299,8 @@
         <w:tblLook w:val="04A0" w:firstRow="1" w:lastRow="0" w:firstColumn="1" w:lastColumn="0" w:noHBand="0" w:noVBand="1"/>
       </w:tblPr>
       <w:tblGrid>
-        <w:gridCol w:w="2534"/>
-        <w:gridCol w:w="6503"/>
+        <w:gridCol w:w="3114"/>
+        <w:gridCol w:w="5923"/>
       </w:tblGrid>
       <w:tr>
         <w:trPr>
@@ -1203,7 +1308,7 @@
         </w:trPr>
         <w:tc>
           <w:tcPr>
-            <w:tcW w:w="2534" w:type="dxa"/>
+            <w:tcW w:w="3114" w:type="dxa"/>
           </w:tcPr>
           <w:p>
             <w:pPr>
@@ -1230,7 +1335,7 @@
         </w:tc>
         <w:tc>
           <w:tcPr>
-            <w:tcW w:w="6503" w:type="dxa"/>
+            <w:tcW w:w="5923" w:type="dxa"/>
           </w:tcPr>
           <w:p>
             <w:pPr>
@@ -1258,41 +1363,36 @@
       </w:tr>
       <w:tr>
         <w:trPr>
-          <w:trHeight w:val="1846"/>
+          <w:trHeight w:val="709"/>
         </w:trPr>
         <w:tc>
           <w:tcPr>
-            <w:tcW w:w="2534" w:type="dxa"/>
-          </w:tcPr>
-          <w:p>
-            <w:pPr>
-              <w:rPr>
-                <w:b/>
-                <w:bCs/>
-              </w:rPr>
-            </w:pPr>
-          </w:p>
-        </w:tc>
-        <w:tc>
-          <w:tcPr>
-            <w:tcW w:w="6503" w:type="dxa"/>
+            <w:tcW w:w="3114" w:type="dxa"/>
+          </w:tcPr>
+          <w:p>
+            <w:permStart w:id="360519568" w:edGrp="everyone" w:colFirst="0" w:colLast="0"/>
+            <w:permStart w:id="1381171925" w:edGrp="everyone" w:colFirst="1" w:colLast="1"/>
+          </w:p>
+        </w:tc>
+        <w:tc>
+          <w:tcPr>
+            <w:tcW w:w="5923" w:type="dxa"/>
           </w:tcPr>
           <w:p/>
         </w:tc>
       </w:tr>
+      <w:permEnd w:id="360519568"/>
+      <w:permEnd w:id="1381171925"/>
     </w:tbl>
     <w:p/>
-    <w:p/>
     <w:p>
       <w:pPr>
         <w:pStyle w:val="Heading1"/>
       </w:pPr>
       <w:r>
-        <w:lastRenderedPageBreak/>
         <w:t>7 a Light-use efficiency</w:t>
       </w:r>
     </w:p>
-    <w:p/>
     <w:tbl>
       <w:tblPr>
         <w:tblStyle w:val="TableGrid"/>
@@ -1300,8 +1400,8 @@
         <w:tblLook w:val="04A0" w:firstRow="1" w:lastRow="0" w:firstColumn="1" w:lastColumn="0" w:noHBand="0" w:noVBand="1"/>
       </w:tblPr>
       <w:tblGrid>
-        <w:gridCol w:w="2534"/>
-        <w:gridCol w:w="6503"/>
+        <w:gridCol w:w="3114"/>
+        <w:gridCol w:w="5923"/>
       </w:tblGrid>
       <w:tr>
         <w:trPr>
@@ -1309,7 +1409,7 @@
         </w:trPr>
         <w:tc>
           <w:tcPr>
-            <w:tcW w:w="2534" w:type="dxa"/>
+            <w:tcW w:w="3114" w:type="dxa"/>
           </w:tcPr>
           <w:p>
             <w:pPr>
@@ -1336,7 +1436,7 @@
         </w:tc>
         <w:tc>
           <w:tcPr>
-            <w:tcW w:w="6503" w:type="dxa"/>
+            <w:tcW w:w="5923" w:type="dxa"/>
           </w:tcPr>
           <w:p>
             <w:pPr>
@@ -1364,28 +1464,26 @@
       </w:tr>
       <w:tr>
         <w:trPr>
-          <w:trHeight w:val="1846"/>
+          <w:trHeight w:val="658"/>
         </w:trPr>
         <w:tc>
           <w:tcPr>
-            <w:tcW w:w="2534" w:type="dxa"/>
-          </w:tcPr>
-          <w:p>
-            <w:pPr>
-              <w:rPr>
-                <w:b/>
-                <w:bCs/>
-              </w:rPr>
-            </w:pPr>
-          </w:p>
-        </w:tc>
-        <w:tc>
-          <w:tcPr>
-            <w:tcW w:w="6503" w:type="dxa"/>
+            <w:tcW w:w="3114" w:type="dxa"/>
+          </w:tcPr>
+          <w:p>
+            <w:permStart w:id="2138112910" w:edGrp="everyone" w:colFirst="0" w:colLast="0"/>
+            <w:permStart w:id="1791653154" w:edGrp="everyone" w:colFirst="1" w:colLast="1"/>
+          </w:p>
+        </w:tc>
+        <w:tc>
+          <w:tcPr>
+            <w:tcW w:w="5923" w:type="dxa"/>
           </w:tcPr>
           <w:p/>
         </w:tc>
       </w:tr>
+      <w:permEnd w:id="2138112910"/>
+      <w:permEnd w:id="1791653154"/>
     </w:tbl>
     <w:p/>
     <w:p>
@@ -1393,10 +1491,17 @@
         <w:pStyle w:val="Heading1"/>
       </w:pPr>
       <w:r>
-        <w:t>6 b Water uptake  response curve</w:t>
+        <w:t xml:space="preserve">6 b Water </w:t>
+      </w:r>
+      <w:proofErr w:type="gramStart"/>
+      <w:r>
+        <w:t>uptake  response</w:t>
+      </w:r>
+      <w:proofErr w:type="gramEnd"/>
+      <w:r>
+        <w:t xml:space="preserve"> curve</w:t>
       </w:r>
     </w:p>
-    <w:p/>
     <w:tbl>
       <w:tblPr>
         <w:tblStyle w:val="TableGrid"/>
@@ -1404,8 +1509,8 @@
         <w:tblLook w:val="04A0" w:firstRow="1" w:lastRow="0" w:firstColumn="1" w:lastColumn="0" w:noHBand="0" w:noVBand="1"/>
       </w:tblPr>
       <w:tblGrid>
-        <w:gridCol w:w="2534"/>
-        <w:gridCol w:w="6503"/>
+        <w:gridCol w:w="3114"/>
+        <w:gridCol w:w="5923"/>
       </w:tblGrid>
       <w:tr>
         <w:trPr>
@@ -1413,7 +1518,7 @@
         </w:trPr>
         <w:tc>
           <w:tcPr>
-            <w:tcW w:w="2534" w:type="dxa"/>
+            <w:tcW w:w="3114" w:type="dxa"/>
           </w:tcPr>
           <w:p>
             <w:pPr>
@@ -1440,7 +1545,7 @@
         </w:tc>
         <w:tc>
           <w:tcPr>
-            <w:tcW w:w="6503" w:type="dxa"/>
+            <w:tcW w:w="5923" w:type="dxa"/>
           </w:tcPr>
           <w:p>
             <w:pPr>
@@ -1468,31 +1573,28 @@
       </w:tr>
       <w:tr>
         <w:trPr>
-          <w:trHeight w:val="1846"/>
+          <w:trHeight w:val="743"/>
         </w:trPr>
         <w:tc>
           <w:tcPr>
-            <w:tcW w:w="2534" w:type="dxa"/>
-          </w:tcPr>
-          <w:p>
-            <w:pPr>
-              <w:rPr>
-                <w:b/>
-                <w:bCs/>
-              </w:rPr>
-            </w:pPr>
-          </w:p>
-        </w:tc>
-        <w:tc>
-          <w:tcPr>
-            <w:tcW w:w="6503" w:type="dxa"/>
+            <w:tcW w:w="3114" w:type="dxa"/>
+          </w:tcPr>
+          <w:p>
+            <w:permStart w:id="624571502" w:edGrp="everyone" w:colFirst="0" w:colLast="0"/>
+            <w:permStart w:id="568683127" w:edGrp="everyone" w:colFirst="1" w:colLast="1"/>
+          </w:p>
+        </w:tc>
+        <w:tc>
+          <w:tcPr>
+            <w:tcW w:w="5923" w:type="dxa"/>
           </w:tcPr>
           <w:p/>
         </w:tc>
       </w:tr>
+      <w:permEnd w:id="624571502"/>
+      <w:permEnd w:id="568683127"/>
     </w:tbl>
     <w:p/>
-    <w:p/>
     <w:p>
       <w:pPr>
         <w:pStyle w:val="Heading1"/>
@@ -1501,7 +1603,6 @@
         <w:t>7b Water-use efficiency</w:t>
       </w:r>
     </w:p>
-    <w:p/>
     <w:tbl>
       <w:tblPr>
         <w:tblStyle w:val="TableGrid"/>
@@ -1509,8 +1610,8 @@
         <w:tblLook w:val="04A0" w:firstRow="1" w:lastRow="0" w:firstColumn="1" w:lastColumn="0" w:noHBand="0" w:noVBand="1"/>
       </w:tblPr>
       <w:tblGrid>
-        <w:gridCol w:w="2534"/>
-        <w:gridCol w:w="6503"/>
+        <w:gridCol w:w="3114"/>
+        <w:gridCol w:w="5923"/>
       </w:tblGrid>
       <w:tr>
         <w:trPr>
@@ -1518,7 +1619,7 @@
         </w:trPr>
         <w:tc>
           <w:tcPr>
-            <w:tcW w:w="2534" w:type="dxa"/>
+            <w:tcW w:w="3114" w:type="dxa"/>
           </w:tcPr>
           <w:p>
             <w:pPr>
@@ -1545,7 +1646,7 @@
         </w:tc>
         <w:tc>
           <w:tcPr>
-            <w:tcW w:w="6503" w:type="dxa"/>
+            <w:tcW w:w="5923" w:type="dxa"/>
           </w:tcPr>
           <w:p>
             <w:pPr>
@@ -1573,28 +1674,26 @@
       </w:tr>
       <w:tr>
         <w:trPr>
-          <w:trHeight w:val="1846"/>
+          <w:trHeight w:val="664"/>
         </w:trPr>
         <w:tc>
           <w:tcPr>
-            <w:tcW w:w="2534" w:type="dxa"/>
-          </w:tcPr>
-          <w:p>
-            <w:pPr>
-              <w:rPr>
-                <w:b/>
-                <w:bCs/>
-              </w:rPr>
-            </w:pPr>
-          </w:p>
-        </w:tc>
-        <w:tc>
-          <w:tcPr>
-            <w:tcW w:w="6503" w:type="dxa"/>
+            <w:tcW w:w="3114" w:type="dxa"/>
+          </w:tcPr>
+          <w:p>
+            <w:permStart w:id="490755361" w:edGrp="everyone" w:colFirst="0" w:colLast="0"/>
+            <w:permStart w:id="950164527" w:edGrp="everyone" w:colFirst="1" w:colLast="1"/>
+          </w:p>
+        </w:tc>
+        <w:tc>
+          <w:tcPr>
+            <w:tcW w:w="5923" w:type="dxa"/>
           </w:tcPr>
           <w:p/>
         </w:tc>
       </w:tr>
+      <w:permEnd w:id="490755361"/>
+      <w:permEnd w:id="950164527"/>
     </w:tbl>
     <w:p/>
     <w:p/>
@@ -1610,7 +1709,7 @@
 </file>
 
 <file path=word/numbering.xml><?xml version="1.0" encoding="utf-8"?>
-<w:numbering xmlns:wpc="http://schemas.microsoft.com/office/word/2010/wordprocessingCanvas" xmlns:cx="http://schemas.microsoft.com/office/drawing/2014/chartex" xmlns:cx1="http://schemas.microsoft.com/office/drawing/2015/9/8/chartex" xmlns:cx2="http://schemas.microsoft.com/office/drawing/2015/10/21/chartex" xmlns:cx3="http://schemas.microsoft.com/office/drawing/2016/5/9/chartex" xmlns:cx4="http://schemas.microsoft.com/office/drawing/2016/5/10/chartex" xmlns:cx5="http://schemas.microsoft.com/office/drawing/2016/5/11/chartex" xmlns:cx6="http://schemas.microsoft.com/office/drawing/2016/5/12/chartex" xmlns:cx7="http://schemas.microsoft.com/office/drawing/2016/5/13/chartex" xmlns:cx8="http://schemas.microsoft.com/office/drawing/2016/5/14/chartex" xmlns:mc="http://schemas.openxmlformats.org/markup-compatibility/2006" xmlns:aink="http://schemas.microsoft.com/office/drawing/2016/ink" xmlns:am3d="http://schemas.microsoft.com/office/drawing/2017/model3d" xmlns:o="urn:schemas-microsoft-com:office:office" xmlns:r="http://schemas.openxmlformats.org/officeDocument/2006/relationships" xmlns:m="http://schemas.openxmlformats.org/officeDocument/2006/math" xmlns:v="urn:schemas-microsoft-com:vml" xmlns:wp14="http://schemas.microsoft.com/office/word/2010/wordprocessingDrawing" xmlns:wp="http://schemas.openxmlformats.org/drawingml/2006/wordprocessingDrawing" xmlns:w10="urn:schemas-microsoft-com:office:word" xmlns:w="http://schemas.openxmlformats.org/wordprocessingml/2006/main" xmlns:w14="http://schemas.microsoft.com/office/word/2010/wordml" xmlns:w15="http://schemas.microsoft.com/office/word/2012/wordml" xmlns:w16cex="http://schemas.microsoft.com/office/word/2018/wordml/cex" xmlns:w16cid="http://schemas.microsoft.com/office/word/2016/wordml/cid" xmlns:w16="http://schemas.microsoft.com/office/word/2018/wordml" xmlns:w16se="http://schemas.microsoft.com/office/word/2015/wordml/symex" xmlns:wpg="http://schemas.microsoft.com/office/word/2010/wordprocessingGroup" xmlns:wpi="http://schemas.microsoft.com/office/word/2010/wordprocessingInk" xmlns:wne="http://schemas.microsoft.com/office/word/2006/wordml" xmlns:wps="http://schemas.microsoft.com/office/word/2010/wordprocessingShape" mc:Ignorable="w14 w15 w16se w16cid w16 w16cex wp14">
+<w:numbering xmlns:wpc="http://schemas.microsoft.com/office/word/2010/wordprocessingCanvas" xmlns:cx="http://schemas.microsoft.com/office/drawing/2014/chartex" xmlns:cx1="http://schemas.microsoft.com/office/drawing/2015/9/8/chartex" xmlns:cx2="http://schemas.microsoft.com/office/drawing/2015/10/21/chartex" xmlns:cx3="http://schemas.microsoft.com/office/drawing/2016/5/9/chartex" xmlns:cx4="http://schemas.microsoft.com/office/drawing/2016/5/10/chartex" xmlns:cx5="http://schemas.microsoft.com/office/drawing/2016/5/11/chartex" xmlns:cx6="http://schemas.microsoft.com/office/drawing/2016/5/12/chartex" xmlns:cx7="http://schemas.microsoft.com/office/drawing/2016/5/13/chartex" xmlns:cx8="http://schemas.microsoft.com/office/drawing/2016/5/14/chartex" xmlns:mc="http://schemas.openxmlformats.org/markup-compatibility/2006" xmlns:aink="http://schemas.microsoft.com/office/drawing/2016/ink" xmlns:am3d="http://schemas.microsoft.com/office/drawing/2017/model3d" xmlns:o="urn:schemas-microsoft-com:office:office" xmlns:oel="http://schemas.microsoft.com/office/2019/extlst" xmlns:r="http://schemas.openxmlformats.org/officeDocument/2006/relationships" xmlns:m="http://schemas.openxmlformats.org/officeDocument/2006/math" xmlns:v="urn:schemas-microsoft-com:vml" xmlns:wp14="http://schemas.microsoft.com/office/word/2010/wordprocessingDrawing" xmlns:wp="http://schemas.openxmlformats.org/drawingml/2006/wordprocessingDrawing" xmlns:w10="urn:schemas-microsoft-com:office:word" xmlns:w="http://schemas.openxmlformats.org/wordprocessingml/2006/main" xmlns:w14="http://schemas.microsoft.com/office/word/2010/wordml" xmlns:w15="http://schemas.microsoft.com/office/word/2012/wordml" xmlns:w16cex="http://schemas.microsoft.com/office/word/2018/wordml/cex" xmlns:w16cid="http://schemas.microsoft.com/office/word/2016/wordml/cid" xmlns:w16="http://schemas.microsoft.com/office/word/2018/wordml" xmlns:w16sdtdh="http://schemas.microsoft.com/office/word/2020/wordml/sdtdatahash" xmlns:w16se="http://schemas.microsoft.com/office/word/2015/wordml/symex" xmlns:wpg="http://schemas.microsoft.com/office/word/2010/wordprocessingGroup" xmlns:wpi="http://schemas.microsoft.com/office/word/2010/wordprocessingInk" xmlns:wne="http://schemas.microsoft.com/office/word/2006/wordml" xmlns:wps="http://schemas.microsoft.com/office/word/2010/wordprocessingShape" mc:Ignorable="w14 w15 w16se w16cid w16 w16cex w16sdtdh wp14">
   <w:abstractNum w:abstractNumId="0" w15:restartNumberingAfterBreak="0">
     <w:nsid w:val="0B9C0586"/>
     <w:multiLevelType w:val="hybridMultilevel"/>
@@ -1725,6 +1824,118 @@
     </w:lvl>
   </w:abstractNum>
   <w:abstractNum w:abstractNumId="1" w15:restartNumberingAfterBreak="0">
+    <w:nsid w:val="12E3419D"/>
+    <w:multiLevelType w:val="hybridMultilevel"/>
+    <w:tmpl w:val="3A645CAE"/>
+    <w:lvl w:ilvl="0" w:tplc="32A0A1A2">
+      <w:numFmt w:val="bullet"/>
+      <w:lvlText w:val=""/>
+      <w:lvlJc w:val="left"/>
+      <w:pPr>
+        <w:ind w:left="720" w:hanging="360"/>
+      </w:pPr>
+      <w:rPr>
+        <w:rFonts w:ascii="Symbol" w:eastAsiaTheme="minorHAnsi" w:hAnsi="Symbol" w:cstheme="minorBidi" w:hint="default"/>
+      </w:rPr>
+    </w:lvl>
+    <w:lvl w:ilvl="1" w:tplc="04130003" w:tentative="1">
+      <w:start w:val="1"/>
+      <w:numFmt w:val="bullet"/>
+      <w:lvlText w:val="o"/>
+      <w:lvlJc w:val="left"/>
+      <w:pPr>
+        <w:ind w:left="1440" w:hanging="360"/>
+      </w:pPr>
+      <w:rPr>
+        <w:rFonts w:ascii="Courier New" w:hAnsi="Courier New" w:cs="Courier New" w:hint="default"/>
+      </w:rPr>
+    </w:lvl>
+    <w:lvl w:ilvl="2" w:tplc="04130005" w:tentative="1">
+      <w:start w:val="1"/>
+      <w:numFmt w:val="bullet"/>
+      <w:lvlText w:val=""/>
+      <w:lvlJc w:val="left"/>
+      <w:pPr>
+        <w:ind w:left="2160" w:hanging="360"/>
+      </w:pPr>
+      <w:rPr>
+        <w:rFonts w:ascii="Wingdings" w:hAnsi="Wingdings" w:hint="default"/>
+      </w:rPr>
+    </w:lvl>
+    <w:lvl w:ilvl="3" w:tplc="04130001" w:tentative="1">
+      <w:start w:val="1"/>
+      <w:numFmt w:val="bullet"/>
+      <w:lvlText w:val=""/>
+      <w:lvlJc w:val="left"/>
+      <w:pPr>
+        <w:ind w:left="2880" w:hanging="360"/>
+      </w:pPr>
+      <w:rPr>
+        <w:rFonts w:ascii="Symbol" w:hAnsi="Symbol" w:hint="default"/>
+      </w:rPr>
+    </w:lvl>
+    <w:lvl w:ilvl="4" w:tplc="04130003" w:tentative="1">
+      <w:start w:val="1"/>
+      <w:numFmt w:val="bullet"/>
+      <w:lvlText w:val="o"/>
+      <w:lvlJc w:val="left"/>
+      <w:pPr>
+        <w:ind w:left="3600" w:hanging="360"/>
+      </w:pPr>
+      <w:rPr>
+        <w:rFonts w:ascii="Courier New" w:hAnsi="Courier New" w:cs="Courier New" w:hint="default"/>
+      </w:rPr>
+    </w:lvl>
+    <w:lvl w:ilvl="5" w:tplc="04130005" w:tentative="1">
+      <w:start w:val="1"/>
+      <w:numFmt w:val="bullet"/>
+      <w:lvlText w:val=""/>
+      <w:lvlJc w:val="left"/>
+      <w:pPr>
+        <w:ind w:left="4320" w:hanging="360"/>
+      </w:pPr>
+      <w:rPr>
+        <w:rFonts w:ascii="Wingdings" w:hAnsi="Wingdings" w:hint="default"/>
+      </w:rPr>
+    </w:lvl>
+    <w:lvl w:ilvl="6" w:tplc="04130001" w:tentative="1">
+      <w:start w:val="1"/>
+      <w:numFmt w:val="bullet"/>
+      <w:lvlText w:val=""/>
+      <w:lvlJc w:val="left"/>
+      <w:pPr>
+        <w:ind w:left="5040" w:hanging="360"/>
+      </w:pPr>
+      <w:rPr>
+        <w:rFonts w:ascii="Symbol" w:hAnsi="Symbol" w:hint="default"/>
+      </w:rPr>
+    </w:lvl>
+    <w:lvl w:ilvl="7" w:tplc="04130003" w:tentative="1">
+      <w:start w:val="1"/>
+      <w:numFmt w:val="bullet"/>
+      <w:lvlText w:val="o"/>
+      <w:lvlJc w:val="left"/>
+      <w:pPr>
+        <w:ind w:left="5760" w:hanging="360"/>
+      </w:pPr>
+      <w:rPr>
+        <w:rFonts w:ascii="Courier New" w:hAnsi="Courier New" w:cs="Courier New" w:hint="default"/>
+      </w:rPr>
+    </w:lvl>
+    <w:lvl w:ilvl="8" w:tplc="04130005" w:tentative="1">
+      <w:start w:val="1"/>
+      <w:numFmt w:val="bullet"/>
+      <w:lvlText w:val=""/>
+      <w:lvlJc w:val="left"/>
+      <w:pPr>
+        <w:ind w:left="6480" w:hanging="360"/>
+      </w:pPr>
+      <w:rPr>
+        <w:rFonts w:ascii="Wingdings" w:hAnsi="Wingdings" w:hint="default"/>
+      </w:rPr>
+    </w:lvl>
+  </w:abstractNum>
+  <w:abstractNum w:abstractNumId="2" w15:restartNumberingAfterBreak="0">
     <w:nsid w:val="20DA79CE"/>
     <w:multiLevelType w:val="multilevel"/>
     <w:tmpl w:val="300C8BA8"/>
@@ -1873,7 +2084,7 @@
       </w:rPr>
     </w:lvl>
   </w:abstractNum>
-  <w:abstractNum w:abstractNumId="2" w15:restartNumberingAfterBreak="0">
+  <w:abstractNum w:abstractNumId="3" w15:restartNumberingAfterBreak="0">
     <w:nsid w:val="2A373001"/>
     <w:multiLevelType w:val="hybridMultilevel"/>
     <w:tmpl w:val="48321D7E"/>
@@ -1962,7 +2173,7 @@
       </w:pPr>
     </w:lvl>
   </w:abstractNum>
-  <w:abstractNum w:abstractNumId="3" w15:restartNumberingAfterBreak="0">
+  <w:abstractNum w:abstractNumId="4" w15:restartNumberingAfterBreak="0">
     <w:nsid w:val="2B406BA8"/>
     <w:multiLevelType w:val="hybridMultilevel"/>
     <w:tmpl w:val="81F4E7EE"/>
@@ -2051,7 +2262,119 @@
       </w:pPr>
     </w:lvl>
   </w:abstractNum>
-  <w:abstractNum w:abstractNumId="4" w15:restartNumberingAfterBreak="0">
+  <w:abstractNum w:abstractNumId="5" w15:restartNumberingAfterBreak="0">
+    <w:nsid w:val="3C9E3FF2"/>
+    <w:multiLevelType w:val="hybridMultilevel"/>
+    <w:tmpl w:val="7820D1D8"/>
+    <w:lvl w:ilvl="0" w:tplc="045CBD9A">
+      <w:numFmt w:val="bullet"/>
+      <w:lvlText w:val=""/>
+      <w:lvlJc w:val="left"/>
+      <w:pPr>
+        <w:ind w:left="720" w:hanging="360"/>
+      </w:pPr>
+      <w:rPr>
+        <w:rFonts w:ascii="Symbol" w:eastAsiaTheme="minorHAnsi" w:hAnsi="Symbol" w:cstheme="minorBidi" w:hint="default"/>
+      </w:rPr>
+    </w:lvl>
+    <w:lvl w:ilvl="1" w:tplc="04130003" w:tentative="1">
+      <w:start w:val="1"/>
+      <w:numFmt w:val="bullet"/>
+      <w:lvlText w:val="o"/>
+      <w:lvlJc w:val="left"/>
+      <w:pPr>
+        <w:ind w:left="1440" w:hanging="360"/>
+      </w:pPr>
+      <w:rPr>
+        <w:rFonts w:ascii="Courier New" w:hAnsi="Courier New" w:cs="Courier New" w:hint="default"/>
+      </w:rPr>
+    </w:lvl>
+    <w:lvl w:ilvl="2" w:tplc="04130005" w:tentative="1">
+      <w:start w:val="1"/>
+      <w:numFmt w:val="bullet"/>
+      <w:lvlText w:val=""/>
+      <w:lvlJc w:val="left"/>
+      <w:pPr>
+        <w:ind w:left="2160" w:hanging="360"/>
+      </w:pPr>
+      <w:rPr>
+        <w:rFonts w:ascii="Wingdings" w:hAnsi="Wingdings" w:hint="default"/>
+      </w:rPr>
+    </w:lvl>
+    <w:lvl w:ilvl="3" w:tplc="04130001" w:tentative="1">
+      <w:start w:val="1"/>
+      <w:numFmt w:val="bullet"/>
+      <w:lvlText w:val=""/>
+      <w:lvlJc w:val="left"/>
+      <w:pPr>
+        <w:ind w:left="2880" w:hanging="360"/>
+      </w:pPr>
+      <w:rPr>
+        <w:rFonts w:ascii="Symbol" w:hAnsi="Symbol" w:hint="default"/>
+      </w:rPr>
+    </w:lvl>
+    <w:lvl w:ilvl="4" w:tplc="04130003" w:tentative="1">
+      <w:start w:val="1"/>
+      <w:numFmt w:val="bullet"/>
+      <w:lvlText w:val="o"/>
+      <w:lvlJc w:val="left"/>
+      <w:pPr>
+        <w:ind w:left="3600" w:hanging="360"/>
+      </w:pPr>
+      <w:rPr>
+        <w:rFonts w:ascii="Courier New" w:hAnsi="Courier New" w:cs="Courier New" w:hint="default"/>
+      </w:rPr>
+    </w:lvl>
+    <w:lvl w:ilvl="5" w:tplc="04130005" w:tentative="1">
+      <w:start w:val="1"/>
+      <w:numFmt w:val="bullet"/>
+      <w:lvlText w:val=""/>
+      <w:lvlJc w:val="left"/>
+      <w:pPr>
+        <w:ind w:left="4320" w:hanging="360"/>
+      </w:pPr>
+      <w:rPr>
+        <w:rFonts w:ascii="Wingdings" w:hAnsi="Wingdings" w:hint="default"/>
+      </w:rPr>
+    </w:lvl>
+    <w:lvl w:ilvl="6" w:tplc="04130001" w:tentative="1">
+      <w:start w:val="1"/>
+      <w:numFmt w:val="bullet"/>
+      <w:lvlText w:val=""/>
+      <w:lvlJc w:val="left"/>
+      <w:pPr>
+        <w:ind w:left="5040" w:hanging="360"/>
+      </w:pPr>
+      <w:rPr>
+        <w:rFonts w:ascii="Symbol" w:hAnsi="Symbol" w:hint="default"/>
+      </w:rPr>
+    </w:lvl>
+    <w:lvl w:ilvl="7" w:tplc="04130003" w:tentative="1">
+      <w:start w:val="1"/>
+      <w:numFmt w:val="bullet"/>
+      <w:lvlText w:val="o"/>
+      <w:lvlJc w:val="left"/>
+      <w:pPr>
+        <w:ind w:left="5760" w:hanging="360"/>
+      </w:pPr>
+      <w:rPr>
+        <w:rFonts w:ascii="Courier New" w:hAnsi="Courier New" w:cs="Courier New" w:hint="default"/>
+      </w:rPr>
+    </w:lvl>
+    <w:lvl w:ilvl="8" w:tplc="04130005" w:tentative="1">
+      <w:start w:val="1"/>
+      <w:numFmt w:val="bullet"/>
+      <w:lvlText w:val=""/>
+      <w:lvlJc w:val="left"/>
+      <w:pPr>
+        <w:ind w:left="6480" w:hanging="360"/>
+      </w:pPr>
+      <w:rPr>
+        <w:rFonts w:ascii="Wingdings" w:hAnsi="Wingdings" w:hint="default"/>
+      </w:rPr>
+    </w:lvl>
+  </w:abstractNum>
+  <w:abstractNum w:abstractNumId="6" w15:restartNumberingAfterBreak="0">
     <w:nsid w:val="3FCF37A9"/>
     <w:multiLevelType w:val="hybridMultilevel"/>
     <w:tmpl w:val="26C826AE"/>
@@ -2164,7 +2487,7 @@
       </w:rPr>
     </w:lvl>
   </w:abstractNum>
-  <w:abstractNum w:abstractNumId="5" w15:restartNumberingAfterBreak="0">
+  <w:abstractNum w:abstractNumId="7" w15:restartNumberingAfterBreak="0">
     <w:nsid w:val="560A77F9"/>
     <w:multiLevelType w:val="hybridMultilevel"/>
     <w:tmpl w:val="CDC22632"/>
@@ -2253,7 +2576,7 @@
       </w:pPr>
     </w:lvl>
   </w:abstractNum>
-  <w:abstractNum w:abstractNumId="6" w15:restartNumberingAfterBreak="0">
+  <w:abstractNum w:abstractNumId="8" w15:restartNumberingAfterBreak="0">
     <w:nsid w:val="5B7A21E0"/>
     <w:multiLevelType w:val="hybridMultilevel"/>
     <w:tmpl w:val="ABB6E76E"/>
@@ -2342,7 +2665,7 @@
       </w:pPr>
     </w:lvl>
   </w:abstractNum>
-  <w:abstractNum w:abstractNumId="7" w15:restartNumberingAfterBreak="0">
+  <w:abstractNum w:abstractNumId="9" w15:restartNumberingAfterBreak="0">
     <w:nsid w:val="7B147AF8"/>
     <w:multiLevelType w:val="hybridMultilevel"/>
     <w:tmpl w:val="AA645DE0"/>
@@ -2431,47 +2754,53 @@
       </w:pPr>
     </w:lvl>
   </w:abstractNum>
-  <w:num w:numId="1">
+  <w:num w:numId="1" w16cid:durableId="239369895">
     <w:abstractNumId w:val="0"/>
   </w:num>
-  <w:num w:numId="2">
-    <w:abstractNumId w:val="4"/>
+  <w:num w:numId="2" w16cid:durableId="1637838317">
+    <w:abstractNumId w:val="6"/>
   </w:num>
-  <w:num w:numId="3">
-    <w:abstractNumId w:val="5"/>
+  <w:num w:numId="3" w16cid:durableId="1022165116">
+    <w:abstractNumId w:val="7"/>
   </w:num>
-  <w:num w:numId="4">
-    <w:abstractNumId w:val="5"/>
+  <w:num w:numId="4" w16cid:durableId="395474876">
+    <w:abstractNumId w:val="7"/>
     <w:lvlOverride w:ilvl="0">
       <w:startOverride w:val="1"/>
     </w:lvlOverride>
   </w:num>
-  <w:num w:numId="5">
-    <w:abstractNumId w:val="5"/>
+  <w:num w:numId="5" w16cid:durableId="1233930052">
+    <w:abstractNumId w:val="7"/>
     <w:lvlOverride w:ilvl="0">
       <w:startOverride w:val="1"/>
     </w:lvlOverride>
   </w:num>
-  <w:num w:numId="6">
+  <w:num w:numId="6" w16cid:durableId="367266035">
+    <w:abstractNumId w:val="2"/>
+  </w:num>
+  <w:num w:numId="7" w16cid:durableId="891619728">
+    <w:abstractNumId w:val="4"/>
+  </w:num>
+  <w:num w:numId="8" w16cid:durableId="253831217">
+    <w:abstractNumId w:val="3"/>
+  </w:num>
+  <w:num w:numId="9" w16cid:durableId="609900667">
+    <w:abstractNumId w:val="9"/>
+  </w:num>
+  <w:num w:numId="10" w16cid:durableId="771171657">
+    <w:abstractNumId w:val="8"/>
+  </w:num>
+  <w:num w:numId="11" w16cid:durableId="1690526593">
     <w:abstractNumId w:val="1"/>
   </w:num>
-  <w:num w:numId="7">
-    <w:abstractNumId w:val="3"/>
-  </w:num>
-  <w:num w:numId="8">
-    <w:abstractNumId w:val="2"/>
-  </w:num>
-  <w:num w:numId="9">
-    <w:abstractNumId w:val="7"/>
-  </w:num>
-  <w:num w:numId="10">
-    <w:abstractNumId w:val="6"/>
+  <w:num w:numId="12" w16cid:durableId="212422510">
+    <w:abstractNumId w:val="5"/>
   </w:num>
 </w:numbering>
 </file>
 
 <file path=word/styles.xml><?xml version="1.0" encoding="utf-8"?>
-<w:styles xmlns:mc="http://schemas.openxmlformats.org/markup-compatibility/2006" xmlns:r="http://schemas.openxmlformats.org/officeDocument/2006/relationships" xmlns:w="http://schemas.openxmlformats.org/wordprocessingml/2006/main" xmlns:w14="http://schemas.microsoft.com/office/word/2010/wordml" xmlns:w15="http://schemas.microsoft.com/office/word/2012/wordml" xmlns:w16cex="http://schemas.microsoft.com/office/word/2018/wordml/cex" xmlns:w16cid="http://schemas.microsoft.com/office/word/2016/wordml/cid" xmlns:w16="http://schemas.microsoft.com/office/word/2018/wordml" xmlns:w16se="http://schemas.microsoft.com/office/word/2015/wordml/symex" mc:Ignorable="w14 w15 w16se w16cid w16 w16cex">
+<w:styles xmlns:mc="http://schemas.openxmlformats.org/markup-compatibility/2006" xmlns:r="http://schemas.openxmlformats.org/officeDocument/2006/relationships" xmlns:w="http://schemas.openxmlformats.org/wordprocessingml/2006/main" xmlns:w14="http://schemas.microsoft.com/office/word/2010/wordml" xmlns:w15="http://schemas.microsoft.com/office/word/2012/wordml" xmlns:w16cex="http://schemas.microsoft.com/office/word/2018/wordml/cex" xmlns:w16cid="http://schemas.microsoft.com/office/word/2016/wordml/cid" xmlns:w16="http://schemas.microsoft.com/office/word/2018/wordml" xmlns:w16sdtdh="http://schemas.microsoft.com/office/word/2020/wordml/sdtdatahash" xmlns:w16se="http://schemas.microsoft.com/office/word/2015/wordml/symex" mc:Ignorable="w14 w15 w16se w16cid w16 w16cex w16sdtdh">
   <w:docDefaults>
     <w:rPrDefault>
       <w:rPr>

</xml_diff>